<commit_message>
update need to fix kable
</commit_message>
<xml_diff>
--- a/04_data_modification.docx
+++ b/04_data_modification.docx
@@ -1941,70 +1941,70 @@
         <w:rPr>
           <w:rStyle w:val="VerbatimChar"/>
         </w:rPr>
-        <w:t xml:space="preserve">##   datetime            site  w_temp_c volume_filtered_l tare_g dry_105c_g</w:t>
-      </w:r>
-      <w:r>
-        <w:br w:type="textWrapping"/>
-      </w:r>
-      <w:r>
-        <w:rPr>
-          <w:rStyle w:val="VerbatimChar"/>
-        </w:rPr>
-        <w:t xml:space="preserve">##   &lt;dttm&gt;              &lt;chr&gt;    &lt;dbl&gt;             &lt;dbl&gt;  &lt;dbl&gt;      &lt;dbl&gt;</w:t>
-      </w:r>
-      <w:r>
-        <w:br w:type="textWrapping"/>
-      </w:r>
-      <w:r>
-        <w:rPr>
-          <w:rStyle w:val="VerbatimChar"/>
-        </w:rPr>
-        <w:t xml:space="preserve">## 1 2015-01-15 09:54:00 mc        0.               0.600  0.104     0.108 </w:t>
-      </w:r>
-      <w:r>
-        <w:br w:type="textWrapping"/>
-      </w:r>
-      <w:r>
-        <w:rPr>
-          <w:rStyle w:val="VerbatimChar"/>
-        </w:rPr>
-        <w:t xml:space="preserve">## 2 2015-01-29 09:10:00 mc       NA                0.650  0.107     0.110 </w:t>
-      </w:r>
-      <w:r>
-        <w:br w:type="textWrapping"/>
-      </w:r>
-      <w:r>
-        <w:rPr>
-          <w:rStyle w:val="VerbatimChar"/>
-        </w:rPr>
-        <w:t xml:space="preserve">## 3 2015-02-12 10:57:00 mc        0.               0.500  0.102     0.111 </w:t>
-      </w:r>
-      <w:r>
-        <w:br w:type="textWrapping"/>
-      </w:r>
-      <w:r>
-        <w:rPr>
-          <w:rStyle w:val="VerbatimChar"/>
-        </w:rPr>
-        <w:t xml:space="preserve">## 4 2015-02-26 12:12:00 mc       NA               NA     NA        NA     </w:t>
-      </w:r>
-      <w:r>
-        <w:br w:type="textWrapping"/>
-      </w:r>
-      <w:r>
-        <w:rPr>
-          <w:rStyle w:val="VerbatimChar"/>
-        </w:rPr>
-        <w:t xml:space="preserve">## 5 2015-03-12 11:15:00 mc        5.40             0.520  0.105     0.111 </w:t>
-      </w:r>
-      <w:r>
-        <w:br w:type="textWrapping"/>
-      </w:r>
-      <w:r>
-        <w:rPr>
-          <w:rStyle w:val="VerbatimChar"/>
-        </w:rPr>
-        <w:t xml:space="preserve">## 6 2015-03-26 11:15:00 mc        6.50             0.455  0.102     0.0988</w:t>
+        <w:t xml:space="preserve">##   datetime            site  w_temp_c volume_filtered… tare_g dry_105c_g</w:t>
+      </w:r>
+      <w:r>
+        <w:br w:type="textWrapping"/>
+      </w:r>
+      <w:r>
+        <w:rPr>
+          <w:rStyle w:val="VerbatimChar"/>
+        </w:rPr>
+        <w:t xml:space="preserve">##   &lt;dttm&gt;              &lt;chr&gt;    &lt;dbl&gt;            &lt;dbl&gt;  &lt;dbl&gt;      &lt;dbl&gt;</w:t>
+      </w:r>
+      <w:r>
+        <w:br w:type="textWrapping"/>
+      </w:r>
+      <w:r>
+        <w:rPr>
+          <w:rStyle w:val="VerbatimChar"/>
+        </w:rPr>
+        <w:t xml:space="preserve">## 1 2015-01-15 09:54:00 mc         0              0.6    0.104     0.108 </w:t>
+      </w:r>
+      <w:r>
+        <w:br w:type="textWrapping"/>
+      </w:r>
+      <w:r>
+        <w:rPr>
+          <w:rStyle w:val="VerbatimChar"/>
+        </w:rPr>
+        <w:t xml:space="preserve">## 2 2015-01-29 09:10:00 mc        NA              0.65   0.107     0.110 </w:t>
+      </w:r>
+      <w:r>
+        <w:br w:type="textWrapping"/>
+      </w:r>
+      <w:r>
+        <w:rPr>
+          <w:rStyle w:val="VerbatimChar"/>
+        </w:rPr>
+        <w:t xml:space="preserve">## 3 2015-02-12 10:57:00 mc         0              0.5    0.102     0.111 </w:t>
+      </w:r>
+      <w:r>
+        <w:br w:type="textWrapping"/>
+      </w:r>
+      <w:r>
+        <w:rPr>
+          <w:rStyle w:val="VerbatimChar"/>
+        </w:rPr>
+        <w:t xml:space="preserve">## 4 2015-02-26 12:12:00 mc        NA             NA     NA        NA     </w:t>
+      </w:r>
+      <w:r>
+        <w:br w:type="textWrapping"/>
+      </w:r>
+      <w:r>
+        <w:rPr>
+          <w:rStyle w:val="VerbatimChar"/>
+        </w:rPr>
+        <w:t xml:space="preserve">## 5 2015-03-12 11:15:00 mc         5.4            0.52   0.105     0.111 </w:t>
+      </w:r>
+      <w:r>
+        <w:br w:type="textWrapping"/>
+      </w:r>
+      <w:r>
+        <w:rPr>
+          <w:rStyle w:val="VerbatimChar"/>
+        </w:rPr>
+        <w:t xml:space="preserve">## 6 2015-03-26 11:15:00 mc         6.5            0.455  0.102     0.0988</w:t>
       </w:r>
       <w:r>
         <w:br w:type="textWrapping"/>
@@ -2097,9 +2097,67 @@
       </w:r>
       <w:r>
         <w:rPr>
-          <w:rStyle w:val="NormalTok"/>
-        </w:rPr>
-        <w:t xml:space="preserve">boolean.tbl </w:t>
+          <w:rStyle w:val="CommentTok"/>
+        </w:rPr>
+        <w:t xml:space="preserve"># boolean.tbl %&gt;%</w:t>
+      </w:r>
+      <w:r>
+        <w:br w:type="textWrapping"/>
+      </w:r>
+      <w:r>
+        <w:rPr>
+          <w:rStyle w:val="CommentTok"/>
+        </w:rPr>
+        <w:t xml:space="preserve">#   kable("html") %&gt;%</w:t>
+      </w:r>
+      <w:r>
+        <w:br w:type="textWrapping"/>
+      </w:r>
+      <w:r>
+        <w:rPr>
+          <w:rStyle w:val="CommentTok"/>
+        </w:rPr>
+        <w:t xml:space="preserve">#   kable_styling(bootstrap_options = c("striped", "hover", "condensed"))</w:t>
+      </w:r>
+    </w:p>
+    <w:p>
+      <w:pPr>
+        <w:pStyle w:val="FirstParagraph"/>
+      </w:pPr>
+    </w:p>
+    <w:p>
+      <w:pPr>
+        <w:pStyle w:val="SourceCode"/>
+      </w:pPr>
+      <w:r>
+        <w:rPr>
+          <w:rStyle w:val="NormalTok"/>
+        </w:rPr>
+        <w:t xml:space="preserve">mc_</w:t>
+      </w:r>
+      <w:r>
+        <w:rPr>
+          <w:rStyle w:val="FloatTok"/>
+        </w:rPr>
+        <w:t xml:space="preserve">2015.</w:t>
+      </w:r>
+      <w:r>
+        <w:rPr>
+          <w:rStyle w:val="NormalTok"/>
+        </w:rPr>
+        <w:t xml:space="preserve">df &lt;-</w:t>
+      </w:r>
+      <w:r>
+        <w:rPr>
+          <w:rStyle w:val="StringTok"/>
+        </w:rPr>
+        <w:t xml:space="preserve"> </w:t>
+      </w:r>
+      <w:r>
+        <w:rPr>
+          <w:rStyle w:val="NormalTok"/>
+        </w:rPr>
+        <w:t xml:space="preserve">mc_smc.df </w:t>
       </w:r>
       <w:r>
         <w:rPr>
@@ -2108,31 +2166,70 @@
         <w:t xml:space="preserve">%&gt;%</w:t>
       </w:r>
       <w:r>
-        <w:br w:type="textWrapping"/>
-      </w:r>
-      <w:r>
         <w:rPr>
           <w:rStyle w:val="StringTok"/>
         </w:rPr>
-        <w:t xml:space="preserve">  </w:t>
-      </w:r>
-      <w:r>
-        <w:rPr>
-          <w:rStyle w:val="KeywordTok"/>
-        </w:rPr>
-        <w:t xml:space="preserve">kable</w:t>
-      </w:r>
-      <w:r>
-        <w:rPr>
-          <w:rStyle w:val="NormalTok"/>
-        </w:rPr>
-        <w:t xml:space="preserve">(</w:t>
+        <w:t xml:space="preserve"> </w:t>
+      </w:r>
+      <w:r>
+        <w:rPr>
+          <w:rStyle w:val="KeywordTok"/>
+        </w:rPr>
+        <w:t xml:space="preserve">filter</w:t>
+      </w:r>
+      <w:r>
+        <w:rPr>
+          <w:rStyle w:val="NormalTok"/>
+        </w:rPr>
+        <w:t xml:space="preserve">(year</w:t>
+      </w:r>
+      <w:r>
+        <w:rPr>
+          <w:rStyle w:val="OperatorTok"/>
+        </w:rPr>
+        <w:t xml:space="preserve">==</w:t>
+      </w:r>
+      <w:r>
+        <w:rPr>
+          <w:rStyle w:val="DecValTok"/>
+        </w:rPr>
+        <w:t xml:space="preserve">2015</w:t>
+      </w:r>
+      <w:r>
+        <w:rPr>
+          <w:rStyle w:val="NormalTok"/>
+        </w:rPr>
+        <w:t xml:space="preserve"> </w:t>
+      </w:r>
+      <w:r>
+        <w:rPr>
+          <w:rStyle w:val="OperatorTok"/>
+        </w:rPr>
+        <w:t xml:space="preserve">&amp;</w:t>
       </w:r>
       <w:r>
         <w:rPr>
           <w:rStyle w:val="StringTok"/>
         </w:rPr>
-        <w:t xml:space="preserve">"html"</w:t>
+        <w:t xml:space="preserve"> </w:t>
+      </w:r>
+      <w:r>
+        <w:rPr>
+          <w:rStyle w:val="NormalTok"/>
+        </w:rPr>
+        <w:t xml:space="preserve">site</w:t>
+      </w:r>
+      <w:r>
+        <w:rPr>
+          <w:rStyle w:val="OperatorTok"/>
+        </w:rPr>
+        <w:t xml:space="preserve">==</w:t>
+      </w:r>
+      <w:r>
+        <w:rPr>
+          <w:rStyle w:val="StringTok"/>
+        </w:rPr>
+        <w:t xml:space="preserve">"mc"</w:t>
       </w:r>
       <w:r>
         <w:rPr>
@@ -2141,273 +2238,35 @@
         <w:t xml:space="preserve">) </w:t>
       </w:r>
       <w:r>
-        <w:rPr>
-          <w:rStyle w:val="OperatorTok"/>
-        </w:rPr>
-        <w:t xml:space="preserve">%&gt;%</w:t>
-      </w:r>
-      <w:r>
-        <w:br w:type="textWrapping"/>
-      </w:r>
-      <w:r>
-        <w:rPr>
-          <w:rStyle w:val="StringTok"/>
-        </w:rPr>
-        <w:t xml:space="preserve">  </w:t>
-      </w:r>
-      <w:r>
-        <w:rPr>
-          <w:rStyle w:val="KeywordTok"/>
-        </w:rPr>
-        <w:t xml:space="preserve">kable_styling</w:t>
-      </w:r>
-      <w:r>
-        <w:rPr>
-          <w:rStyle w:val="NormalTok"/>
-        </w:rPr>
-        <w:t xml:space="preserve">(</w:t>
-      </w:r>
-      <w:r>
-        <w:rPr>
-          <w:rStyle w:val="DataTypeTok"/>
-        </w:rPr>
-        <w:t xml:space="preserve">bootstrap_options =</w:t>
-      </w:r>
-      <w:r>
-        <w:rPr>
-          <w:rStyle w:val="NormalTok"/>
-        </w:rPr>
-        <w:t xml:space="preserve"> </w:t>
-      </w:r>
-      <w:r>
-        <w:rPr>
-          <w:rStyle w:val="KeywordTok"/>
-        </w:rPr>
-        <w:t xml:space="preserve">c</w:t>
-      </w:r>
-      <w:r>
-        <w:rPr>
-          <w:rStyle w:val="NormalTok"/>
-        </w:rPr>
-        <w:t xml:space="preserve">(</w:t>
-      </w:r>
-      <w:r>
-        <w:rPr>
-          <w:rStyle w:val="StringTok"/>
-        </w:rPr>
-        <w:t xml:space="preserve">"striped"</w:t>
-      </w:r>
-      <w:r>
-        <w:rPr>
-          <w:rStyle w:val="NormalTok"/>
-        </w:rPr>
-        <w:t xml:space="preserve">, </w:t>
-      </w:r>
-      <w:r>
-        <w:rPr>
-          <w:rStyle w:val="StringTok"/>
-        </w:rPr>
-        <w:t xml:space="preserve">"hover"</w:t>
-      </w:r>
-      <w:r>
-        <w:rPr>
-          <w:rStyle w:val="NormalTok"/>
-        </w:rPr>
-        <w:t xml:space="preserve">, </w:t>
-      </w:r>
-      <w:r>
-        <w:rPr>
-          <w:rStyle w:val="StringTok"/>
-        </w:rPr>
-        <w:t xml:space="preserve">"condensed"</w:t>
-      </w:r>
-      <w:r>
-        <w:rPr>
-          <w:rStyle w:val="NormalTok"/>
-        </w:rPr>
-        <w:t xml:space="preserve">))</w:t>
-      </w:r>
-    </w:p>
-    <w:p>
-      <w:pPr>
-        <w:pStyle w:val="Compact"/>
-      </w:pPr>
-      <w:r>
-        <w:t xml:space="preserve">Search</w:t>
-      </w:r>
-    </w:p>
-    <w:p>
-      <w:pPr>
-        <w:pStyle w:val="Compact"/>
-      </w:pPr>
-      <w:r>
-        <w:t xml:space="preserve">code</w:t>
-      </w:r>
-    </w:p>
-    <w:p>
-      <w:pPr>
-        <w:pStyle w:val="Compact"/>
-      </w:pPr>
-      <w:r>
-        <w:t xml:space="preserve">greater than</w:t>
-      </w:r>
-    </w:p>
-    <w:p>
-      <w:pPr>
-        <w:pStyle w:val="Compact"/>
-      </w:pPr>
-      <w:r>
-        <w:t xml:space="preserve">&gt;</w:t>
-      </w:r>
-    </w:p>
-    <w:p>
-      <w:pPr>
-        <w:pStyle w:val="Compact"/>
-      </w:pPr>
-      <w:r>
-        <w:t xml:space="preserve">greater than or equal to</w:t>
-      </w:r>
-    </w:p>
-    <w:p>
-      <w:pPr>
-        <w:pStyle w:val="Compact"/>
-      </w:pPr>
-      <w:r>
-        <w:t xml:space="preserve">&gt;=</w:t>
-      </w:r>
-    </w:p>
-    <w:p>
-      <w:pPr>
-        <w:pStyle w:val="Compact"/>
-      </w:pPr>
-      <w:r>
-        <w:t xml:space="preserve">less than</w:t>
-      </w:r>
-    </w:p>
-    <w:p>
-      <w:pPr>
-        <w:pStyle w:val="Compact"/>
-      </w:pPr>
-      <w:r>
-        <w:t xml:space="preserve">&lt;</w:t>
-      </w:r>
-    </w:p>
-    <w:p>
-      <w:pPr>
-        <w:pStyle w:val="Compact"/>
-      </w:pPr>
-      <w:r>
-        <w:t xml:space="preserve">less than or equal to</w:t>
-      </w:r>
-    </w:p>
-    <w:p>
-      <w:pPr>
-        <w:pStyle w:val="Compact"/>
-      </w:pPr>
-      <w:r>
-        <w:t xml:space="preserve">&lt;=</w:t>
-      </w:r>
-    </w:p>
-    <w:p>
-      <w:pPr>
-        <w:pStyle w:val="Compact"/>
-      </w:pPr>
-      <w:r>
-        <w:t xml:space="preserve">is NA</w:t>
-      </w:r>
-    </w:p>
-    <w:p>
-      <w:pPr>
-        <w:pStyle w:val="Compact"/>
-      </w:pPr>
-      <w:r>
-        <w:t xml:space="preserve">is.na</w:t>
-      </w:r>
-    </w:p>
-    <w:p>
-      <w:pPr>
-        <w:pStyle w:val="Compact"/>
-      </w:pPr>
-      <w:r>
-        <w:t xml:space="preserve">is not NA</w:t>
-      </w:r>
-    </w:p>
-    <w:p>
-      <w:pPr>
-        <w:pStyle w:val="Compact"/>
-      </w:pPr>
-      <w:r>
-        <w:t xml:space="preserve">!is.na</w:t>
-      </w:r>
-    </w:p>
-    <w:p>
-      <w:pPr>
-        <w:pStyle w:val="Compact"/>
-      </w:pPr>
-      <w:r>
-        <w:t xml:space="preserve">is not equal to</w:t>
-      </w:r>
-    </w:p>
-    <w:p>
-      <w:pPr>
-        <w:pStyle w:val="Compact"/>
-      </w:pPr>
-      <w:r>
-        <w:t xml:space="preserve">!=</w:t>
-      </w:r>
-    </w:p>
-    <w:p>
-      <w:pPr>
-        <w:pStyle w:val="Compact"/>
-      </w:pPr>
-      <w:r>
-        <w:t xml:space="preserve">is not x</w:t>
-      </w:r>
-    </w:p>
-    <w:p>
-      <w:pPr>
-        <w:pStyle w:val="Compact"/>
-      </w:pPr>
-      <w:r>
-        <w:t xml:space="preserve">!x</w:t>
-      </w:r>
-    </w:p>
-    <w:p>
-      <w:pPr>
-        <w:pStyle w:val="Compact"/>
-      </w:pPr>
-      <w:r>
-        <w:t xml:space="preserve">x | y</w:t>
-      </w:r>
-    </w:p>
-    <w:p>
-      <w:pPr>
-        <w:pStyle w:val="Compact"/>
-      </w:pPr>
-      <w:r>
-        <w:t xml:space="preserve">x OR y</w:t>
-      </w:r>
-    </w:p>
-    <w:p>
-      <w:pPr>
-        <w:pStyle w:val="Compact"/>
-      </w:pPr>
-      <w:r>
-        <w:t xml:space="preserve">x &amp; y</w:t>
-      </w:r>
-    </w:p>
-    <w:p>
-      <w:pPr>
-        <w:pStyle w:val="Compact"/>
-      </w:pPr>
-      <w:r>
-        <w:t xml:space="preserve">x AND y</w:t>
-      </w:r>
-    </w:p>
-    <w:p>
-      <w:pPr>
-        <w:pStyle w:val="BodyText"/>
-      </w:pPr>
+        <w:br w:type="textWrapping"/>
+      </w:r>
+      <w:r>
+        <w:br w:type="textWrapping"/>
+      </w:r>
+      <w:r>
+        <w:rPr>
+          <w:rStyle w:val="KeywordTok"/>
+        </w:rPr>
+        <w:t xml:space="preserve">head</w:t>
+      </w:r>
+      <w:r>
+        <w:rPr>
+          <w:rStyle w:val="NormalTok"/>
+        </w:rPr>
+        <w:t xml:space="preserve">(mc_smc_</w:t>
+      </w:r>
+      <w:r>
+        <w:rPr>
+          <w:rStyle w:val="FloatTok"/>
+        </w:rPr>
+        <w:t xml:space="preserve">2015.</w:t>
+      </w:r>
+      <w:r>
+        <w:rPr>
+          <w:rStyle w:val="NormalTok"/>
+        </w:rPr>
+        <w:t xml:space="preserve">df)</w:t>
+      </w:r>
     </w:p>
     <w:p>
       <w:pPr>
@@ -2415,149 +2274,6 @@
       </w:pPr>
       <w:r>
         <w:rPr>
-          <w:rStyle w:val="NormalTok"/>
-        </w:rPr>
-        <w:t xml:space="preserve">mc_</w:t>
-      </w:r>
-      <w:r>
-        <w:rPr>
-          <w:rStyle w:val="FloatTok"/>
-        </w:rPr>
-        <w:t xml:space="preserve">2015.</w:t>
-      </w:r>
-      <w:r>
-        <w:rPr>
-          <w:rStyle w:val="NormalTok"/>
-        </w:rPr>
-        <w:t xml:space="preserve">df &lt;-</w:t>
-      </w:r>
-      <w:r>
-        <w:rPr>
-          <w:rStyle w:val="StringTok"/>
-        </w:rPr>
-        <w:t xml:space="preserve"> </w:t>
-      </w:r>
-      <w:r>
-        <w:rPr>
-          <w:rStyle w:val="NormalTok"/>
-        </w:rPr>
-        <w:t xml:space="preserve">mc_smc.df </w:t>
-      </w:r>
-      <w:r>
-        <w:rPr>
-          <w:rStyle w:val="OperatorTok"/>
-        </w:rPr>
-        <w:t xml:space="preserve">%&gt;%</w:t>
-      </w:r>
-      <w:r>
-        <w:rPr>
-          <w:rStyle w:val="StringTok"/>
-        </w:rPr>
-        <w:t xml:space="preserve"> </w:t>
-      </w:r>
-      <w:r>
-        <w:rPr>
-          <w:rStyle w:val="KeywordTok"/>
-        </w:rPr>
-        <w:t xml:space="preserve">filter</w:t>
-      </w:r>
-      <w:r>
-        <w:rPr>
-          <w:rStyle w:val="NormalTok"/>
-        </w:rPr>
-        <w:t xml:space="preserve">(year</w:t>
-      </w:r>
-      <w:r>
-        <w:rPr>
-          <w:rStyle w:val="OperatorTok"/>
-        </w:rPr>
-        <w:t xml:space="preserve">==</w:t>
-      </w:r>
-      <w:r>
-        <w:rPr>
-          <w:rStyle w:val="DecValTok"/>
-        </w:rPr>
-        <w:t xml:space="preserve">2015</w:t>
-      </w:r>
-      <w:r>
-        <w:rPr>
-          <w:rStyle w:val="NormalTok"/>
-        </w:rPr>
-        <w:t xml:space="preserve"> </w:t>
-      </w:r>
-      <w:r>
-        <w:rPr>
-          <w:rStyle w:val="OperatorTok"/>
-        </w:rPr>
-        <w:t xml:space="preserve">&amp;</w:t>
-      </w:r>
-      <w:r>
-        <w:rPr>
-          <w:rStyle w:val="StringTok"/>
-        </w:rPr>
-        <w:t xml:space="preserve"> </w:t>
-      </w:r>
-      <w:r>
-        <w:rPr>
-          <w:rStyle w:val="NormalTok"/>
-        </w:rPr>
-        <w:t xml:space="preserve">site</w:t>
-      </w:r>
-      <w:r>
-        <w:rPr>
-          <w:rStyle w:val="OperatorTok"/>
-        </w:rPr>
-        <w:t xml:space="preserve">==</w:t>
-      </w:r>
-      <w:r>
-        <w:rPr>
-          <w:rStyle w:val="StringTok"/>
-        </w:rPr>
-        <w:t xml:space="preserve">"mc"</w:t>
-      </w:r>
-      <w:r>
-        <w:rPr>
-          <w:rStyle w:val="NormalTok"/>
-        </w:rPr>
-        <w:t xml:space="preserve">) </w:t>
-      </w:r>
-      <w:r>
-        <w:br w:type="textWrapping"/>
-      </w:r>
-      <w:r>
-        <w:br w:type="textWrapping"/>
-      </w:r>
-      <w:r>
-        <w:rPr>
-          <w:rStyle w:val="KeywordTok"/>
-        </w:rPr>
-        <w:t xml:space="preserve">head</w:t>
-      </w:r>
-      <w:r>
-        <w:rPr>
-          <w:rStyle w:val="NormalTok"/>
-        </w:rPr>
-        <w:t xml:space="preserve">(mc_smc_</w:t>
-      </w:r>
-      <w:r>
-        <w:rPr>
-          <w:rStyle w:val="FloatTok"/>
-        </w:rPr>
-        <w:t xml:space="preserve">2015.</w:t>
-      </w:r>
-      <w:r>
-        <w:rPr>
-          <w:rStyle w:val="NormalTok"/>
-        </w:rPr>
-        <w:t xml:space="preserve">df)</w:t>
-      </w:r>
-    </w:p>
-    <w:p>
-      <w:pPr>
-        <w:pStyle w:val="SourceCode"/>
-      </w:pPr>
-      <w:r>
-        <w:rPr>
           <w:rStyle w:val="VerbatimChar"/>
         </w:rPr>
         <w:t xml:space="preserve">## # A tibble: 6 x 15</w:t>
@@ -2569,70 +2285,70 @@
         <w:rPr>
           <w:rStyle w:val="VerbatimChar"/>
         </w:rPr>
-        <w:t xml:space="preserve">##   datetime            site  w_temp_c volume_filtered_l tare_g dry_105c_g</w:t>
-      </w:r>
-      <w:r>
-        <w:br w:type="textWrapping"/>
-      </w:r>
-      <w:r>
-        <w:rPr>
-          <w:rStyle w:val="VerbatimChar"/>
-        </w:rPr>
-        <w:t xml:space="preserve">##   &lt;dttm&gt;              &lt;chr&gt;    &lt;dbl&gt;             &lt;dbl&gt;  &lt;dbl&gt;      &lt;dbl&gt;</w:t>
-      </w:r>
-      <w:r>
-        <w:br w:type="textWrapping"/>
-      </w:r>
-      <w:r>
-        <w:rPr>
-          <w:rStyle w:val="VerbatimChar"/>
-        </w:rPr>
-        <w:t xml:space="preserve">## 1 2015-01-15 09:54:00 mc        0.               0.600  0.104     0.108 </w:t>
-      </w:r>
-      <w:r>
-        <w:br w:type="textWrapping"/>
-      </w:r>
-      <w:r>
-        <w:rPr>
-          <w:rStyle w:val="VerbatimChar"/>
-        </w:rPr>
-        <w:t xml:space="preserve">## 2 2015-01-29 09:10:00 mc       NA                0.650  0.107     0.110 </w:t>
-      </w:r>
-      <w:r>
-        <w:br w:type="textWrapping"/>
-      </w:r>
-      <w:r>
-        <w:rPr>
-          <w:rStyle w:val="VerbatimChar"/>
-        </w:rPr>
-        <w:t xml:space="preserve">## 3 2015-02-12 10:57:00 mc        0.               0.500  0.102     0.111 </w:t>
-      </w:r>
-      <w:r>
-        <w:br w:type="textWrapping"/>
-      </w:r>
-      <w:r>
-        <w:rPr>
-          <w:rStyle w:val="VerbatimChar"/>
-        </w:rPr>
-        <w:t xml:space="preserve">## 4 2015-02-26 12:12:00 mc       NA               NA     NA        NA     </w:t>
-      </w:r>
-      <w:r>
-        <w:br w:type="textWrapping"/>
-      </w:r>
-      <w:r>
-        <w:rPr>
-          <w:rStyle w:val="VerbatimChar"/>
-        </w:rPr>
-        <w:t xml:space="preserve">## 5 2015-03-12 11:15:00 mc        5.40             0.520  0.105     0.111 </w:t>
-      </w:r>
-      <w:r>
-        <w:br w:type="textWrapping"/>
-      </w:r>
-      <w:r>
-        <w:rPr>
-          <w:rStyle w:val="VerbatimChar"/>
-        </w:rPr>
-        <w:t xml:space="preserve">## 6 2015-03-26 11:15:00 mc        6.50             0.455  0.102     0.0988</w:t>
+        <w:t xml:space="preserve">##   datetime            site  w_temp_c volume_filtered… tare_g dry_105c_g</w:t>
+      </w:r>
+      <w:r>
+        <w:br w:type="textWrapping"/>
+      </w:r>
+      <w:r>
+        <w:rPr>
+          <w:rStyle w:val="VerbatimChar"/>
+        </w:rPr>
+        <w:t xml:space="preserve">##   &lt;dttm&gt;              &lt;chr&gt;    &lt;dbl&gt;            &lt;dbl&gt;  &lt;dbl&gt;      &lt;dbl&gt;</w:t>
+      </w:r>
+      <w:r>
+        <w:br w:type="textWrapping"/>
+      </w:r>
+      <w:r>
+        <w:rPr>
+          <w:rStyle w:val="VerbatimChar"/>
+        </w:rPr>
+        <w:t xml:space="preserve">## 1 2015-01-15 09:54:00 mc         0              0.6    0.104     0.108 </w:t>
+      </w:r>
+      <w:r>
+        <w:br w:type="textWrapping"/>
+      </w:r>
+      <w:r>
+        <w:rPr>
+          <w:rStyle w:val="VerbatimChar"/>
+        </w:rPr>
+        <w:t xml:space="preserve">## 2 2015-01-29 09:10:00 mc        NA              0.65   0.107     0.110 </w:t>
+      </w:r>
+      <w:r>
+        <w:br w:type="textWrapping"/>
+      </w:r>
+      <w:r>
+        <w:rPr>
+          <w:rStyle w:val="VerbatimChar"/>
+        </w:rPr>
+        <w:t xml:space="preserve">## 3 2015-02-12 10:57:00 mc         0              0.5    0.102     0.111 </w:t>
+      </w:r>
+      <w:r>
+        <w:br w:type="textWrapping"/>
+      </w:r>
+      <w:r>
+        <w:rPr>
+          <w:rStyle w:val="VerbatimChar"/>
+        </w:rPr>
+        <w:t xml:space="preserve">## 4 2015-02-26 12:12:00 mc        NA             NA     NA        NA     </w:t>
+      </w:r>
+      <w:r>
+        <w:br w:type="textWrapping"/>
+      </w:r>
+      <w:r>
+        <w:rPr>
+          <w:rStyle w:val="VerbatimChar"/>
+        </w:rPr>
+        <w:t xml:space="preserve">## 5 2015-03-12 11:15:00 mc         5.4            0.52   0.105     0.111 </w:t>
+      </w:r>
+      <w:r>
+        <w:br w:type="textWrapping"/>
+      </w:r>
+      <w:r>
+        <w:rPr>
+          <w:rStyle w:val="VerbatimChar"/>
+        </w:rPr>
+        <w:t xml:space="preserve">## 6 2015-03-26 11:15:00 mc         6.5            0.455  0.102     0.0988</w:t>
       </w:r>
       <w:r>
         <w:br w:type="textWrapping"/>
@@ -3365,61 +3081,61 @@
         <w:rPr>
           <w:rStyle w:val="VerbatimChar"/>
         </w:rPr>
-        <w:t xml:space="preserve">##   datetime            site  w_temp_c volume_filtered_l tare_g dry_105c_g</w:t>
-      </w:r>
-      <w:r>
-        <w:br w:type="textWrapping"/>
-      </w:r>
-      <w:r>
-        <w:rPr>
-          <w:rStyle w:val="VerbatimChar"/>
-        </w:rPr>
-        <w:t xml:space="preserve">##   &lt;dttm&gt;              &lt;chr&gt;    &lt;dbl&gt;             &lt;dbl&gt;  &lt;dbl&gt;      &lt;dbl&gt;</w:t>
-      </w:r>
-      <w:r>
-        <w:br w:type="textWrapping"/>
-      </w:r>
-      <w:r>
-        <w:rPr>
-          <w:rStyle w:val="VerbatimChar"/>
-        </w:rPr>
-        <w:t xml:space="preserve">## 1 2015-02-26 12:12:00 mc       NA                   NA     NA         NA</w:t>
-      </w:r>
-      <w:r>
-        <w:br w:type="textWrapping"/>
-      </w:r>
-      <w:r>
-        <w:rPr>
-          <w:rStyle w:val="VerbatimChar"/>
-        </w:rPr>
-        <w:t xml:space="preserve">## 2 2016-02-11 10:00:00 mc       NA                   NA     NA         NA</w:t>
-      </w:r>
-      <w:r>
-        <w:br w:type="textWrapping"/>
-      </w:r>
-      <w:r>
-        <w:rPr>
-          <w:rStyle w:val="VerbatimChar"/>
-        </w:rPr>
-        <w:t xml:space="preserve">## 3 2016-12-22 10:00:00 mc       NA                   NA     NA         NA</w:t>
-      </w:r>
-      <w:r>
-        <w:br w:type="textWrapping"/>
-      </w:r>
-      <w:r>
-        <w:rPr>
-          <w:rStyle w:val="VerbatimChar"/>
-        </w:rPr>
-        <w:t xml:space="preserve">## 4 2016-07-14 08:00:00 smc      21.0                 NA     NA         NA</w:t>
-      </w:r>
-      <w:r>
-        <w:br w:type="textWrapping"/>
-      </w:r>
-      <w:r>
-        <w:rPr>
-          <w:rStyle w:val="VerbatimChar"/>
-        </w:rPr>
-        <w:t xml:space="preserve">## 5 2016-12-22 08:45:00 smc       3.72                NA     NA         NA</w:t>
+        <w:t xml:space="preserve">##   datetime            site  w_temp_c volume_filtered… tare_g dry_105c_g</w:t>
+      </w:r>
+      <w:r>
+        <w:br w:type="textWrapping"/>
+      </w:r>
+      <w:r>
+        <w:rPr>
+          <w:rStyle w:val="VerbatimChar"/>
+        </w:rPr>
+        <w:t xml:space="preserve">##   &lt;dttm&gt;              &lt;chr&gt;    &lt;dbl&gt;            &lt;dbl&gt;  &lt;dbl&gt;      &lt;dbl&gt;</w:t>
+      </w:r>
+      <w:r>
+        <w:br w:type="textWrapping"/>
+      </w:r>
+      <w:r>
+        <w:rPr>
+          <w:rStyle w:val="VerbatimChar"/>
+        </w:rPr>
+        <w:t xml:space="preserve">## 1 2015-02-26 12:12:00 mc       NA                  NA     NA         NA</w:t>
+      </w:r>
+      <w:r>
+        <w:br w:type="textWrapping"/>
+      </w:r>
+      <w:r>
+        <w:rPr>
+          <w:rStyle w:val="VerbatimChar"/>
+        </w:rPr>
+        <w:t xml:space="preserve">## 2 2016-02-11 10:00:00 mc       NA                  NA     NA         NA</w:t>
+      </w:r>
+      <w:r>
+        <w:br w:type="textWrapping"/>
+      </w:r>
+      <w:r>
+        <w:rPr>
+          <w:rStyle w:val="VerbatimChar"/>
+        </w:rPr>
+        <w:t xml:space="preserve">## 3 2016-12-22 10:00:00 mc       NA                  NA     NA         NA</w:t>
+      </w:r>
+      <w:r>
+        <w:br w:type="textWrapping"/>
+      </w:r>
+      <w:r>
+        <w:rPr>
+          <w:rStyle w:val="VerbatimChar"/>
+        </w:rPr>
+        <w:t xml:space="preserve">## 4 2016-07-14 08:00:00 smc      21                  NA     NA         NA</w:t>
+      </w:r>
+      <w:r>
+        <w:br w:type="textWrapping"/>
+      </w:r>
+      <w:r>
+        <w:rPr>
+          <w:rStyle w:val="VerbatimChar"/>
+        </w:rPr>
+        <w:t xml:space="preserve">## 5 2016-12-22 08:45:00 smc       3.72               NA     NA         NA</w:t>
       </w:r>
       <w:r>
         <w:br w:type="textWrapping"/>
@@ -3529,106 +3245,106 @@
         <w:rPr>
           <w:rStyle w:val="VerbatimChar"/>
         </w:rPr>
-        <w:t xml:space="preserve">##    datetime            site  w_temp_c volume_filtered_l tare_g dry_105c_g</w:t>
-      </w:r>
-      <w:r>
-        <w:br w:type="textWrapping"/>
-      </w:r>
-      <w:r>
-        <w:rPr>
-          <w:rStyle w:val="VerbatimChar"/>
-        </w:rPr>
-        <w:t xml:space="preserve">##    &lt;dttm&gt;              &lt;chr&gt;    &lt;dbl&gt;             &lt;dbl&gt;  &lt;dbl&gt;      &lt;dbl&gt;</w:t>
-      </w:r>
-      <w:r>
-        <w:br w:type="textWrapping"/>
-      </w:r>
-      <w:r>
-        <w:rPr>
-          <w:rStyle w:val="VerbatimChar"/>
-        </w:rPr>
-        <w:t xml:space="preserve">##  1 2015-01-15 09:54:00 mc        0.               0.600 0.104      0.108 </w:t>
-      </w:r>
-      <w:r>
-        <w:br w:type="textWrapping"/>
-      </w:r>
-      <w:r>
-        <w:rPr>
-          <w:rStyle w:val="VerbatimChar"/>
-        </w:rPr>
-        <w:t xml:space="preserve">##  2 2015-01-29 09:10:00 mc       NA                0.650 0.107      0.110 </w:t>
-      </w:r>
-      <w:r>
-        <w:br w:type="textWrapping"/>
-      </w:r>
-      <w:r>
-        <w:rPr>
-          <w:rStyle w:val="VerbatimChar"/>
-        </w:rPr>
-        <w:t xml:space="preserve">##  3 2015-02-12 10:57:00 mc        0.               0.500 0.102      0.111 </w:t>
-      </w:r>
-      <w:r>
-        <w:br w:type="textWrapping"/>
-      </w:r>
-      <w:r>
-        <w:rPr>
-          <w:rStyle w:val="VerbatimChar"/>
-        </w:rPr>
-        <w:t xml:space="preserve">##  4 2015-03-12 11:15:00 mc        5.40             0.520 0.105      0.111 </w:t>
-      </w:r>
-      <w:r>
-        <w:br w:type="textWrapping"/>
-      </w:r>
-      <w:r>
-        <w:rPr>
-          <w:rStyle w:val="VerbatimChar"/>
-        </w:rPr>
-        <w:t xml:space="preserve">##  5 2015-03-26 11:15:00 mc        6.50             0.455 0.102      0.0988</w:t>
-      </w:r>
-      <w:r>
-        <w:br w:type="textWrapping"/>
-      </w:r>
-      <w:r>
-        <w:rPr>
-          <w:rStyle w:val="VerbatimChar"/>
-        </w:rPr>
-        <w:t xml:space="preserve">##  6 2015-04-09 10:00:00 mc       13.5              0.425 0.0959     0.111 </w:t>
-      </w:r>
-      <w:r>
-        <w:br w:type="textWrapping"/>
-      </w:r>
-      <w:r>
-        <w:rPr>
-          <w:rStyle w:val="VerbatimChar"/>
-        </w:rPr>
-        <w:t xml:space="preserve">##  7 2015-04-23 12:50:00 mc       13.4              0.510 0.103      0.108 </w:t>
-      </w:r>
-      <w:r>
-        <w:br w:type="textWrapping"/>
-      </w:r>
-      <w:r>
-        <w:rPr>
-          <w:rStyle w:val="VerbatimChar"/>
-        </w:rPr>
-        <w:t xml:space="preserve">##  8 2015-05-07 14:40:00 mc       20.3              0.550 0.104      0.114 </w:t>
-      </w:r>
-      <w:r>
-        <w:br w:type="textWrapping"/>
-      </w:r>
-      <w:r>
-        <w:rPr>
-          <w:rStyle w:val="VerbatimChar"/>
-        </w:rPr>
-        <w:t xml:space="preserve">##  9 2015-05-21 11:40:00 mc       12.4              0.500 0.102      0.118 </w:t>
-      </w:r>
-      <w:r>
-        <w:br w:type="textWrapping"/>
-      </w:r>
-      <w:r>
-        <w:rPr>
-          <w:rStyle w:val="VerbatimChar"/>
-        </w:rPr>
-        <w:t xml:space="preserve">## 10 2015-06-04 11:25:00 mc       16.8              0.520 0.105      0.120 </w:t>
+        <w:t xml:space="preserve">##    datetime            site  w_temp_c volume_filtered… tare_g dry_105c_g</w:t>
+      </w:r>
+      <w:r>
+        <w:br w:type="textWrapping"/>
+      </w:r>
+      <w:r>
+        <w:rPr>
+          <w:rStyle w:val="VerbatimChar"/>
+        </w:rPr>
+        <w:t xml:space="preserve">##    &lt;dttm&gt;              &lt;chr&gt;    &lt;dbl&gt;            &lt;dbl&gt;  &lt;dbl&gt;      &lt;dbl&gt;</w:t>
+      </w:r>
+      <w:r>
+        <w:br w:type="textWrapping"/>
+      </w:r>
+      <w:r>
+        <w:rPr>
+          <w:rStyle w:val="VerbatimChar"/>
+        </w:rPr>
+        <w:t xml:space="preserve">##  1 2015-01-15 09:54:00 mc         0              0.6   0.104      0.108 </w:t>
+      </w:r>
+      <w:r>
+        <w:br w:type="textWrapping"/>
+      </w:r>
+      <w:r>
+        <w:rPr>
+          <w:rStyle w:val="VerbatimChar"/>
+        </w:rPr>
+        <w:t xml:space="preserve">##  2 2015-01-29 09:10:00 mc        NA              0.65  0.107      0.110 </w:t>
+      </w:r>
+      <w:r>
+        <w:br w:type="textWrapping"/>
+      </w:r>
+      <w:r>
+        <w:rPr>
+          <w:rStyle w:val="VerbatimChar"/>
+        </w:rPr>
+        <w:t xml:space="preserve">##  3 2015-02-12 10:57:00 mc         0              0.5   0.102      0.111 </w:t>
+      </w:r>
+      <w:r>
+        <w:br w:type="textWrapping"/>
+      </w:r>
+      <w:r>
+        <w:rPr>
+          <w:rStyle w:val="VerbatimChar"/>
+        </w:rPr>
+        <w:t xml:space="preserve">##  4 2015-03-12 11:15:00 mc         5.4            0.52  0.105      0.111 </w:t>
+      </w:r>
+      <w:r>
+        <w:br w:type="textWrapping"/>
+      </w:r>
+      <w:r>
+        <w:rPr>
+          <w:rStyle w:val="VerbatimChar"/>
+        </w:rPr>
+        <w:t xml:space="preserve">##  5 2015-03-26 11:15:00 mc         6.5            0.455 0.102      0.0988</w:t>
+      </w:r>
+      <w:r>
+        <w:br w:type="textWrapping"/>
+      </w:r>
+      <w:r>
+        <w:rPr>
+          <w:rStyle w:val="VerbatimChar"/>
+        </w:rPr>
+        <w:t xml:space="preserve">##  6 2015-04-09 10:00:00 mc        13.5            0.425 0.0959     0.111 </w:t>
+      </w:r>
+      <w:r>
+        <w:br w:type="textWrapping"/>
+      </w:r>
+      <w:r>
+        <w:rPr>
+          <w:rStyle w:val="VerbatimChar"/>
+        </w:rPr>
+        <w:t xml:space="preserve">##  7 2015-04-23 12:50:00 mc        13.4            0.51  0.103      0.108 </w:t>
+      </w:r>
+      <w:r>
+        <w:br w:type="textWrapping"/>
+      </w:r>
+      <w:r>
+        <w:rPr>
+          <w:rStyle w:val="VerbatimChar"/>
+        </w:rPr>
+        <w:t xml:space="preserve">##  8 2015-05-07 14:40:00 mc        20.3            0.55  0.104      0.114 </w:t>
+      </w:r>
+      <w:r>
+        <w:br w:type="textWrapping"/>
+      </w:r>
+      <w:r>
+        <w:rPr>
+          <w:rStyle w:val="VerbatimChar"/>
+        </w:rPr>
+        <w:t xml:space="preserve">##  9 2015-05-21 11:40:00 mc        12.4            0.5   0.102      0.118 </w:t>
+      </w:r>
+      <w:r>
+        <w:br w:type="textWrapping"/>
+      </w:r>
+      <w:r>
+        <w:rPr>
+          <w:rStyle w:val="VerbatimChar"/>
+        </w:rPr>
+        <w:t xml:space="preserve">## 10 2015-06-04 11:25:00 mc        16.8            0.52  0.105      0.120 </w:t>
       </w:r>
       <w:r>
         <w:br w:type="textWrapping"/>
@@ -3814,106 +3530,106 @@
         <w:rPr>
           <w:rStyle w:val="VerbatimChar"/>
         </w:rPr>
-        <w:t xml:space="preserve">##    datetime            site  w_temp_c volume_filtered_l  tare_g dry_105c_g</w:t>
-      </w:r>
-      <w:r>
-        <w:br w:type="textWrapping"/>
-      </w:r>
-      <w:r>
-        <w:rPr>
-          <w:rStyle w:val="VerbatimChar"/>
-        </w:rPr>
-        <w:t xml:space="preserve">##    &lt;dttm&gt;              &lt;chr&gt;    &lt;dbl&gt;             &lt;dbl&gt;   &lt;dbl&gt;      &lt;dbl&gt;</w:t>
-      </w:r>
-      <w:r>
-        <w:br w:type="textWrapping"/>
-      </w:r>
-      <w:r>
-        <w:rPr>
-          <w:rStyle w:val="VerbatimChar"/>
-        </w:rPr>
-        <w:t xml:space="preserve">##  1 2015-01-15 09:54:00 mc        0.               0.600  0.104      0.108 </w:t>
-      </w:r>
-      <w:r>
-        <w:br w:type="textWrapping"/>
-      </w:r>
-      <w:r>
-        <w:rPr>
-          <w:rStyle w:val="VerbatimChar"/>
-        </w:rPr>
-        <w:t xml:space="preserve">##  2 2015-01-29 09:10:00 mc       NA                0.650  0.107      0.110 </w:t>
-      </w:r>
-      <w:r>
-        <w:br w:type="textWrapping"/>
-      </w:r>
-      <w:r>
-        <w:rPr>
-          <w:rStyle w:val="VerbatimChar"/>
-        </w:rPr>
-        <w:t xml:space="preserve">##  3 2015-02-12 10:57:00 mc        0.               0.500  0.102      0.111 </w:t>
-      </w:r>
-      <w:r>
-        <w:br w:type="textWrapping"/>
-      </w:r>
-      <w:r>
-        <w:rPr>
-          <w:rStyle w:val="VerbatimChar"/>
-        </w:rPr>
-        <w:t xml:space="preserve">##  4 2015-02-26 12:12:00 mc       NA               NA     NA         NA     </w:t>
-      </w:r>
-      <w:r>
-        <w:br w:type="textWrapping"/>
-      </w:r>
-      <w:r>
-        <w:rPr>
-          <w:rStyle w:val="VerbatimChar"/>
-        </w:rPr>
-        <w:t xml:space="preserve">##  5 2015-03-12 11:15:00 mc        5.40             0.520  0.105      0.111 </w:t>
-      </w:r>
-      <w:r>
-        <w:br w:type="textWrapping"/>
-      </w:r>
-      <w:r>
-        <w:rPr>
-          <w:rStyle w:val="VerbatimChar"/>
-        </w:rPr>
-        <w:t xml:space="preserve">##  6 2015-03-26 11:15:00 mc        6.50             0.455  0.102      0.0988</w:t>
-      </w:r>
-      <w:r>
-        <w:br w:type="textWrapping"/>
-      </w:r>
-      <w:r>
-        <w:rPr>
-          <w:rStyle w:val="VerbatimChar"/>
-        </w:rPr>
-        <w:t xml:space="preserve">##  7 2015-04-09 10:00:00 mc       13.5              0.425  0.0959     0.111 </w:t>
-      </w:r>
-      <w:r>
-        <w:br w:type="textWrapping"/>
-      </w:r>
-      <w:r>
-        <w:rPr>
-          <w:rStyle w:val="VerbatimChar"/>
-        </w:rPr>
-        <w:t xml:space="preserve">##  8 2015-04-23 12:50:00 mc       13.4              0.510  0.103      0.108 </w:t>
-      </w:r>
-      <w:r>
-        <w:br w:type="textWrapping"/>
-      </w:r>
-      <w:r>
-        <w:rPr>
-          <w:rStyle w:val="VerbatimChar"/>
-        </w:rPr>
-        <w:t xml:space="preserve">##  9 2015-05-07 14:40:00 mc       20.3              0.550  0.104      0.114 </w:t>
-      </w:r>
-      <w:r>
-        <w:br w:type="textWrapping"/>
-      </w:r>
-      <w:r>
-        <w:rPr>
-          <w:rStyle w:val="VerbatimChar"/>
-        </w:rPr>
-        <w:t xml:space="preserve">## 10 2015-05-21 11:40:00 mc       12.4              0.500  0.102      0.118 </w:t>
+        <w:t xml:space="preserve">##    datetime            site  w_temp_c volume_filtered…  tare_g dry_105c_g</w:t>
+      </w:r>
+      <w:r>
+        <w:br w:type="textWrapping"/>
+      </w:r>
+      <w:r>
+        <w:rPr>
+          <w:rStyle w:val="VerbatimChar"/>
+        </w:rPr>
+        <w:t xml:space="preserve">##    &lt;dttm&gt;              &lt;chr&gt;    &lt;dbl&gt;            &lt;dbl&gt;   &lt;dbl&gt;      &lt;dbl&gt;</w:t>
+      </w:r>
+      <w:r>
+        <w:br w:type="textWrapping"/>
+      </w:r>
+      <w:r>
+        <w:rPr>
+          <w:rStyle w:val="VerbatimChar"/>
+        </w:rPr>
+        <w:t xml:space="preserve">##  1 2015-01-15 09:54:00 mc         0              0.6    0.104      0.108 </w:t>
+      </w:r>
+      <w:r>
+        <w:br w:type="textWrapping"/>
+      </w:r>
+      <w:r>
+        <w:rPr>
+          <w:rStyle w:val="VerbatimChar"/>
+        </w:rPr>
+        <w:t xml:space="preserve">##  2 2015-01-29 09:10:00 mc        NA              0.65   0.107      0.110 </w:t>
+      </w:r>
+      <w:r>
+        <w:br w:type="textWrapping"/>
+      </w:r>
+      <w:r>
+        <w:rPr>
+          <w:rStyle w:val="VerbatimChar"/>
+        </w:rPr>
+        <w:t xml:space="preserve">##  3 2015-02-12 10:57:00 mc         0              0.5    0.102      0.111 </w:t>
+      </w:r>
+      <w:r>
+        <w:br w:type="textWrapping"/>
+      </w:r>
+      <w:r>
+        <w:rPr>
+          <w:rStyle w:val="VerbatimChar"/>
+        </w:rPr>
+        <w:t xml:space="preserve">##  4 2015-02-26 12:12:00 mc        NA             NA     NA         NA     </w:t>
+      </w:r>
+      <w:r>
+        <w:br w:type="textWrapping"/>
+      </w:r>
+      <w:r>
+        <w:rPr>
+          <w:rStyle w:val="VerbatimChar"/>
+        </w:rPr>
+        <w:t xml:space="preserve">##  5 2015-03-12 11:15:00 mc         5.4            0.52   0.105      0.111 </w:t>
+      </w:r>
+      <w:r>
+        <w:br w:type="textWrapping"/>
+      </w:r>
+      <w:r>
+        <w:rPr>
+          <w:rStyle w:val="VerbatimChar"/>
+        </w:rPr>
+        <w:t xml:space="preserve">##  6 2015-03-26 11:15:00 mc         6.5            0.455  0.102      0.0988</w:t>
+      </w:r>
+      <w:r>
+        <w:br w:type="textWrapping"/>
+      </w:r>
+      <w:r>
+        <w:rPr>
+          <w:rStyle w:val="VerbatimChar"/>
+        </w:rPr>
+        <w:t xml:space="preserve">##  7 2015-04-09 10:00:00 mc        13.5            0.425  0.0959     0.111 </w:t>
+      </w:r>
+      <w:r>
+        <w:br w:type="textWrapping"/>
+      </w:r>
+      <w:r>
+        <w:rPr>
+          <w:rStyle w:val="VerbatimChar"/>
+        </w:rPr>
+        <w:t xml:space="preserve">##  8 2015-04-23 12:50:00 mc        13.4            0.51   0.103      0.108 </w:t>
+      </w:r>
+      <w:r>
+        <w:br w:type="textWrapping"/>
+      </w:r>
+      <w:r>
+        <w:rPr>
+          <w:rStyle w:val="VerbatimChar"/>
+        </w:rPr>
+        <w:t xml:space="preserve">##  9 2015-05-07 14:40:00 mc        20.3            0.55   0.104      0.114 </w:t>
+      </w:r>
+      <w:r>
+        <w:br w:type="textWrapping"/>
+      </w:r>
+      <w:r>
+        <w:rPr>
+          <w:rStyle w:val="VerbatimChar"/>
+        </w:rPr>
+        <w:t xml:space="preserve">## 10 2015-05-21 11:40:00 mc        12.4            0.5    0.102      0.118 </w:t>
       </w:r>
       <w:r>
         <w:br w:type="textWrapping"/>
@@ -4123,88 +3839,88 @@
         <w:rPr>
           <w:rStyle w:val="VerbatimChar"/>
         </w:rPr>
-        <w:t xml:space="preserve">##  1 mc    2015.    1.       NA   </w:t>
-      </w:r>
-      <w:r>
-        <w:br w:type="textWrapping"/>
-      </w:r>
-      <w:r>
-        <w:rPr>
-          <w:rStyle w:val="VerbatimChar"/>
-        </w:rPr>
-        <w:t xml:space="preserve">##  2 mc    2015.    2.       NA   </w:t>
-      </w:r>
-      <w:r>
-        <w:br w:type="textWrapping"/>
-      </w:r>
-      <w:r>
-        <w:rPr>
-          <w:rStyle w:val="VerbatimChar"/>
-        </w:rPr>
-        <w:t xml:space="preserve">##  3 mc    2015.    3.        5.95</w:t>
-      </w:r>
-      <w:r>
-        <w:br w:type="textWrapping"/>
-      </w:r>
-      <w:r>
-        <w:rPr>
-          <w:rStyle w:val="VerbatimChar"/>
-        </w:rPr>
-        <w:t xml:space="preserve">##  4 mc    2015.    4.       13.4 </w:t>
-      </w:r>
-      <w:r>
-        <w:br w:type="textWrapping"/>
-      </w:r>
-      <w:r>
-        <w:rPr>
-          <w:rStyle w:val="VerbatimChar"/>
-        </w:rPr>
-        <w:t xml:space="preserve">##  5 mc    2015.    5.       16.4 </w:t>
-      </w:r>
-      <w:r>
-        <w:br w:type="textWrapping"/>
-      </w:r>
-      <w:r>
-        <w:rPr>
-          <w:rStyle w:val="VerbatimChar"/>
-        </w:rPr>
-        <w:t xml:space="preserve">##  6 mc    2015.    6.       18.6 </w:t>
-      </w:r>
-      <w:r>
-        <w:br w:type="textWrapping"/>
-      </w:r>
-      <w:r>
-        <w:rPr>
-          <w:rStyle w:val="VerbatimChar"/>
-        </w:rPr>
-        <w:t xml:space="preserve">##  7 mc    2015.    7.       NA   </w:t>
-      </w:r>
-      <w:r>
-        <w:br w:type="textWrapping"/>
-      </w:r>
-      <w:r>
-        <w:rPr>
-          <w:rStyle w:val="VerbatimChar"/>
-        </w:rPr>
-        <w:t xml:space="preserve">##  8 mc    2015.    8.       19.8 </w:t>
-      </w:r>
-      <w:r>
-        <w:br w:type="textWrapping"/>
-      </w:r>
-      <w:r>
-        <w:rPr>
-          <w:rStyle w:val="VerbatimChar"/>
-        </w:rPr>
-        <w:t xml:space="preserve">##  9 mc    2015.    9.       19.4 </w:t>
-      </w:r>
-      <w:r>
-        <w:br w:type="textWrapping"/>
-      </w:r>
-      <w:r>
-        <w:rPr>
-          <w:rStyle w:val="VerbatimChar"/>
-        </w:rPr>
-        <w:t xml:space="preserve">## 10 mc    2015.   10.       16.5 </w:t>
+        <w:t xml:space="preserve">##  1 mc     2015     1       NA   </w:t>
+      </w:r>
+      <w:r>
+        <w:br w:type="textWrapping"/>
+      </w:r>
+      <w:r>
+        <w:rPr>
+          <w:rStyle w:val="VerbatimChar"/>
+        </w:rPr>
+        <w:t xml:space="preserve">##  2 mc     2015     2       NA   </w:t>
+      </w:r>
+      <w:r>
+        <w:br w:type="textWrapping"/>
+      </w:r>
+      <w:r>
+        <w:rPr>
+          <w:rStyle w:val="VerbatimChar"/>
+        </w:rPr>
+        <w:t xml:space="preserve">##  3 mc     2015     3        5.95</w:t>
+      </w:r>
+      <w:r>
+        <w:br w:type="textWrapping"/>
+      </w:r>
+      <w:r>
+        <w:rPr>
+          <w:rStyle w:val="VerbatimChar"/>
+        </w:rPr>
+        <w:t xml:space="preserve">##  4 mc     2015     4       13.4 </w:t>
+      </w:r>
+      <w:r>
+        <w:br w:type="textWrapping"/>
+      </w:r>
+      <w:r>
+        <w:rPr>
+          <w:rStyle w:val="VerbatimChar"/>
+        </w:rPr>
+        <w:t xml:space="preserve">##  5 mc     2015     5       16.4 </w:t>
+      </w:r>
+      <w:r>
+        <w:br w:type="textWrapping"/>
+      </w:r>
+      <w:r>
+        <w:rPr>
+          <w:rStyle w:val="VerbatimChar"/>
+        </w:rPr>
+        <w:t xml:space="preserve">##  6 mc     2015     6       18.6 </w:t>
+      </w:r>
+      <w:r>
+        <w:br w:type="textWrapping"/>
+      </w:r>
+      <w:r>
+        <w:rPr>
+          <w:rStyle w:val="VerbatimChar"/>
+        </w:rPr>
+        <w:t xml:space="preserve">##  7 mc     2015     7       NA   </w:t>
+      </w:r>
+      <w:r>
+        <w:br w:type="textWrapping"/>
+      </w:r>
+      <w:r>
+        <w:rPr>
+          <w:rStyle w:val="VerbatimChar"/>
+        </w:rPr>
+        <w:t xml:space="preserve">##  8 mc     2015     8       19.8 </w:t>
+      </w:r>
+      <w:r>
+        <w:br w:type="textWrapping"/>
+      </w:r>
+      <w:r>
+        <w:rPr>
+          <w:rStyle w:val="VerbatimChar"/>
+        </w:rPr>
+        <w:t xml:space="preserve">##  9 mc     2015     9       19.4 </w:t>
+      </w:r>
+      <w:r>
+        <w:br w:type="textWrapping"/>
+      </w:r>
+      <w:r>
+        <w:rPr>
+          <w:rStyle w:val="VerbatimChar"/>
+        </w:rPr>
+        <w:t xml:space="preserve">## 10 mc     2015    10       16.5 </w:t>
       </w:r>
       <w:r>
         <w:br w:type="textWrapping"/>
@@ -4439,88 +4155,88 @@
         <w:rPr>
           <w:rStyle w:val="VerbatimChar"/>
         </w:rPr>
-        <w:t xml:space="preserve">##  1 mc    2015.    1.       NA             0.  </w:t>
-      </w:r>
-      <w:r>
-        <w:br w:type="textWrapping"/>
-      </w:r>
-      <w:r>
-        <w:rPr>
-          <w:rStyle w:val="VerbatimChar"/>
-        </w:rPr>
-        <w:t xml:space="preserve">##  2 mc    2015.    2.       NA             0.  </w:t>
-      </w:r>
-      <w:r>
-        <w:br w:type="textWrapping"/>
-      </w:r>
-      <w:r>
-        <w:rPr>
-          <w:rStyle w:val="VerbatimChar"/>
-        </w:rPr>
-        <w:t xml:space="preserve">##  3 mc    2015.    3.        5.95          5.95</w:t>
-      </w:r>
-      <w:r>
-        <w:br w:type="textWrapping"/>
-      </w:r>
-      <w:r>
-        <w:rPr>
-          <w:rStyle w:val="VerbatimChar"/>
-        </w:rPr>
-        <w:t xml:space="preserve">##  4 mc    2015.    4.       13.4          13.4 </w:t>
-      </w:r>
-      <w:r>
-        <w:br w:type="textWrapping"/>
-      </w:r>
-      <w:r>
-        <w:rPr>
-          <w:rStyle w:val="VerbatimChar"/>
-        </w:rPr>
-        <w:t xml:space="preserve">##  5 mc    2015.    5.       16.4          16.4 </w:t>
-      </w:r>
-      <w:r>
-        <w:br w:type="textWrapping"/>
-      </w:r>
-      <w:r>
-        <w:rPr>
-          <w:rStyle w:val="VerbatimChar"/>
-        </w:rPr>
-        <w:t xml:space="preserve">##  6 mc    2015.    6.       18.6          18.6 </w:t>
-      </w:r>
-      <w:r>
-        <w:br w:type="textWrapping"/>
-      </w:r>
-      <w:r>
-        <w:rPr>
-          <w:rStyle w:val="VerbatimChar"/>
-        </w:rPr>
-        <w:t xml:space="preserve">##  7 mc    2015.    7.       NA            20.1 </w:t>
-      </w:r>
-      <w:r>
-        <w:br w:type="textWrapping"/>
-      </w:r>
-      <w:r>
-        <w:rPr>
-          <w:rStyle w:val="VerbatimChar"/>
-        </w:rPr>
-        <w:t xml:space="preserve">##  8 mc    2015.    8.       19.8          19.8 </w:t>
-      </w:r>
-      <w:r>
-        <w:br w:type="textWrapping"/>
-      </w:r>
-      <w:r>
-        <w:rPr>
-          <w:rStyle w:val="VerbatimChar"/>
-        </w:rPr>
-        <w:t xml:space="preserve">##  9 mc    2015.    9.       19.4          19.4 </w:t>
-      </w:r>
-      <w:r>
-        <w:br w:type="textWrapping"/>
-      </w:r>
-      <w:r>
-        <w:rPr>
-          <w:rStyle w:val="VerbatimChar"/>
-        </w:rPr>
-        <w:t xml:space="preserve">## 10 mc    2015.   10.       16.5          16.5 </w:t>
+        <w:t xml:space="preserve">##  1 mc     2015     1       NA             0   </w:t>
+      </w:r>
+      <w:r>
+        <w:br w:type="textWrapping"/>
+      </w:r>
+      <w:r>
+        <w:rPr>
+          <w:rStyle w:val="VerbatimChar"/>
+        </w:rPr>
+        <w:t xml:space="preserve">##  2 mc     2015     2       NA             0   </w:t>
+      </w:r>
+      <w:r>
+        <w:br w:type="textWrapping"/>
+      </w:r>
+      <w:r>
+        <w:rPr>
+          <w:rStyle w:val="VerbatimChar"/>
+        </w:rPr>
+        <w:t xml:space="preserve">##  3 mc     2015     3        5.95          5.95</w:t>
+      </w:r>
+      <w:r>
+        <w:br w:type="textWrapping"/>
+      </w:r>
+      <w:r>
+        <w:rPr>
+          <w:rStyle w:val="VerbatimChar"/>
+        </w:rPr>
+        <w:t xml:space="preserve">##  4 mc     2015     4       13.4          13.4 </w:t>
+      </w:r>
+      <w:r>
+        <w:br w:type="textWrapping"/>
+      </w:r>
+      <w:r>
+        <w:rPr>
+          <w:rStyle w:val="VerbatimChar"/>
+        </w:rPr>
+        <w:t xml:space="preserve">##  5 mc     2015     5       16.4          16.4 </w:t>
+      </w:r>
+      <w:r>
+        <w:br w:type="textWrapping"/>
+      </w:r>
+      <w:r>
+        <w:rPr>
+          <w:rStyle w:val="VerbatimChar"/>
+        </w:rPr>
+        <w:t xml:space="preserve">##  6 mc     2015     6       18.6          18.6 </w:t>
+      </w:r>
+      <w:r>
+        <w:br w:type="textWrapping"/>
+      </w:r>
+      <w:r>
+        <w:rPr>
+          <w:rStyle w:val="VerbatimChar"/>
+        </w:rPr>
+        <w:t xml:space="preserve">##  7 mc     2015     7       NA            20.1 </w:t>
+      </w:r>
+      <w:r>
+        <w:br w:type="textWrapping"/>
+      </w:r>
+      <w:r>
+        <w:rPr>
+          <w:rStyle w:val="VerbatimChar"/>
+        </w:rPr>
+        <w:t xml:space="preserve">##  8 mc     2015     8       19.8          19.8 </w:t>
+      </w:r>
+      <w:r>
+        <w:br w:type="textWrapping"/>
+      </w:r>
+      <w:r>
+        <w:rPr>
+          <w:rStyle w:val="VerbatimChar"/>
+        </w:rPr>
+        <w:t xml:space="preserve">##  9 mc     2015     9       19.4          19.4 </w:t>
+      </w:r>
+      <w:r>
+        <w:br w:type="textWrapping"/>
+      </w:r>
+      <w:r>
+        <w:rPr>
+          <w:rStyle w:val="VerbatimChar"/>
+        </w:rPr>
+        <w:t xml:space="preserve">## 10 mc     2015    10       16.5          16.5 </w:t>
       </w:r>
       <w:r>
         <w:br w:type="textWrapping"/>
@@ -5143,52 +4859,52 @@
         <w:rPr>
           <w:rStyle w:val="VerbatimChar"/>
         </w:rPr>
-        <w:t xml:space="preserve">## 1         5.10        3.50         1.40       0.200 setosa </w:t>
-      </w:r>
-      <w:r>
-        <w:br w:type="textWrapping"/>
-      </w:r>
-      <w:r>
-        <w:rPr>
-          <w:rStyle w:val="VerbatimChar"/>
-        </w:rPr>
-        <w:t xml:space="preserve">## 2        NA           3.00         1.40       0.200 setosa </w:t>
-      </w:r>
-      <w:r>
-        <w:br w:type="textWrapping"/>
-      </w:r>
-      <w:r>
-        <w:rPr>
-          <w:rStyle w:val="VerbatimChar"/>
-        </w:rPr>
-        <w:t xml:space="preserve">## 3         4.70        3.20         1.30       0.200 setosa </w:t>
-      </w:r>
-      <w:r>
-        <w:br w:type="textWrapping"/>
-      </w:r>
-      <w:r>
-        <w:rPr>
-          <w:rStyle w:val="VerbatimChar"/>
-        </w:rPr>
-        <w:t xml:space="preserve">## 4         4.60        3.10         1.50       0.200 setosa </w:t>
-      </w:r>
-      <w:r>
-        <w:br w:type="textWrapping"/>
-      </w:r>
-      <w:r>
-        <w:rPr>
-          <w:rStyle w:val="VerbatimChar"/>
-        </w:rPr>
-        <w:t xml:space="preserve">## 5         5.00        3.60         1.40       0.200 setosa </w:t>
-      </w:r>
-      <w:r>
-        <w:br w:type="textWrapping"/>
-      </w:r>
-      <w:r>
-        <w:rPr>
-          <w:rStyle w:val="VerbatimChar"/>
-        </w:rPr>
-        <w:t xml:space="preserve">## 6         5.40        3.90         1.70       0.400 setosa</w:t>
+        <w:t xml:space="preserve">## 1          5.1         3.5          1.4         0.2 setosa </w:t>
+      </w:r>
+      <w:r>
+        <w:br w:type="textWrapping"/>
+      </w:r>
+      <w:r>
+        <w:rPr>
+          <w:rStyle w:val="VerbatimChar"/>
+        </w:rPr>
+        <w:t xml:space="preserve">## 2         NA           3            1.4         0.2 setosa </w:t>
+      </w:r>
+      <w:r>
+        <w:br w:type="textWrapping"/>
+      </w:r>
+      <w:r>
+        <w:rPr>
+          <w:rStyle w:val="VerbatimChar"/>
+        </w:rPr>
+        <w:t xml:space="preserve">## 3          4.7         3.2          1.3         0.2 setosa </w:t>
+      </w:r>
+      <w:r>
+        <w:br w:type="textWrapping"/>
+      </w:r>
+      <w:r>
+        <w:rPr>
+          <w:rStyle w:val="VerbatimChar"/>
+        </w:rPr>
+        <w:t xml:space="preserve">## 4          4.6         3.1          1.5         0.2 setosa </w:t>
+      </w:r>
+      <w:r>
+        <w:br w:type="textWrapping"/>
+      </w:r>
+      <w:r>
+        <w:rPr>
+          <w:rStyle w:val="VerbatimChar"/>
+        </w:rPr>
+        <w:t xml:space="preserve">## 5          5           3.6          1.4         0.2 setosa </w:t>
+      </w:r>
+      <w:r>
+        <w:br w:type="textWrapping"/>
+      </w:r>
+      <w:r>
+        <w:rPr>
+          <w:rStyle w:val="VerbatimChar"/>
+        </w:rPr>
+        <w:t xml:space="preserve">## 6          5.4         3.9          1.7         0.4 setosa</w:t>
       </w:r>
     </w:p>
     <w:p>
@@ -5309,7 +5025,7 @@
     </w:lvl>
   </w:abstractNum>
   <w:abstractNum w:abstractNumId="990">
-    <w:nsid w:val="405c29dd"/>
+    <w:nsid w:val="7ddcd294"/>
     <w:multiLevelType w:val="multilevel"/>
     <w:lvl w:ilvl="0">
       <w:numFmt w:val="bullet"/>

</xml_diff>